<commit_message>
Update resume and refactor constants
</commit_message>
<xml_diff>
--- a/src/assets/files/nasir_mohammad_cv_web.docx
+++ b/src/assets/files/nasir_mohammad_cv_web.docx
@@ -17,7 +17,6 @@
       </w:sdtPr>
       <w:sdtEndPr/>
       <w:sdtContent>
-        <w:bookmarkStart w:id="1" w:name="_GoBack" w:displacedByCustomXml="prev"/>
         <w:p>
           <w:pPr>
             <w:pStyle w:val="Heading1"/>
@@ -27,7 +26,6 @@
             <w:t>Education</w:t>
           </w:r>
         </w:p>
-        <w:bookmarkEnd w:id="1" w:displacedByCustomXml="next"/>
       </w:sdtContent>
     </w:sdt>
     <w:tbl>
@@ -206,7 +204,7 @@
               <w:pStyle w:val="ListBullet"/>
             </w:pPr>
             <w:r>
-              <w:t>Develop on Home Depot Canada’s website and internal software applications</w:t>
+              <w:t>Improved Home Depot’s store localization flow, increasing % of users accurately assigned to their nearest store</w:t>
             </w:r>
           </w:p>
           <w:p>
@@ -219,6 +217,8 @@
             <w:r>
               <w:t xml:space="preserve"> and maintain reusable components consumed by multiple Angular projects</w:t>
             </w:r>
+            <w:bookmarkStart w:id="1" w:name="_GoBack"/>
+            <w:bookmarkEnd w:id="1"/>
           </w:p>
           <w:p>
             <w:pPr>
@@ -26802,6 +26802,7 @@
     <w:rsid w:val="008C5642"/>
     <w:rsid w:val="009B12F8"/>
     <w:rsid w:val="00A1130F"/>
+    <w:rsid w:val="00AE1174"/>
     <w:rsid w:val="00DD71A7"/>
     <w:rsid w:val="00E67161"/>
     <w:rsid w:val="00EB339F"/>
@@ -27668,6 +27669,26 @@
 </file>
 
 <file path=customXml/item1.xml><?xml version="1.0" encoding="utf-8"?>
+<?mso-contentType ?>
+<FormTemplates xmlns="http://schemas.microsoft.com/sharepoint/v3/contenttype/forms">
+  <Display>DocumentLibraryForm</Display>
+  <Edit>DocumentLibraryForm</Edit>
+  <New>DocumentLibraryForm</New>
+</FormTemplates>
+</file>
+
+<file path=customXml/item2.xml><?xml version="1.0" encoding="utf-8"?>
+<p:properties xmlns:p="http://schemas.microsoft.com/office/2006/metadata/properties" xmlns:xsi="http://www.w3.org/2001/XMLSchema-instance" xmlns:pc="http://schemas.microsoft.com/office/infopath/2007/PartnerControls">
+  <documentManagement>
+    <VSO_x0020_item_x0020_id xmlns="40262f94-9f35-4ac3-9a90-690165a166b7" xsi:nil="true"/>
+    <Assetid_x0020_ xmlns="40262f94-9f35-4ac3-9a90-690165a166b7" xsi:nil="true"/>
+    <Item_x0020_Details xmlns="40262f94-9f35-4ac3-9a90-690165a166b7" xsi:nil="true"/>
+    <Template_x0020_details xmlns="40262f94-9f35-4ac3-9a90-690165a166b7" xsi:nil="true"/>
+  </documentManagement>
+</p:properties>
+</file>
+
+<file path=customXml/item3.xml><?xml version="1.0" encoding="utf-8"?>
 <ct:contentTypeSchema xmlns:ct="http://schemas.microsoft.com/office/2006/metadata/contentType" xmlns:ma="http://schemas.microsoft.com/office/2006/metadata/properties/metaAttributes" ct:_="" ma:_="" ma:contentTypeName="Document" ma:contentTypeID="0x010100AA3F7D94069FF64A86F7DFF56D60E3BE" ma:contentTypeVersion="6" ma:contentTypeDescription="Create a new document." ma:contentTypeScope="" ma:versionID="c32302c77d4085ecf495bdddb7f5e889">
   <xsd:schema xmlns:xsd="http://www.w3.org/2001/XMLSchema" xmlns:xs="http://www.w3.org/2001/XMLSchema" xmlns:p="http://schemas.microsoft.com/office/2006/metadata/properties" xmlns:ns2="a4f35948-e619-41b3-aa29-22878b09cfd2" xmlns:ns3="40262f94-9f35-4ac3-9a90-690165a166b7" targetNamespace="http://schemas.microsoft.com/office/2006/metadata/properties" ma:root="true" ma:fieldsID="4ab5ae46be95f9d0be6107e8200be7a2" ns2:_="" ns3:_="">
     <xsd:import namespace="a4f35948-e619-41b3-aa29-22878b09cfd2"/>
@@ -27848,27 +27869,25 @@
 </ct:contentTypeSchema>
 </file>
 
-<file path=customXml/item2.xml><?xml version="1.0" encoding="utf-8"?>
-<p:properties xmlns:p="http://schemas.microsoft.com/office/2006/metadata/properties" xmlns:xsi="http://www.w3.org/2001/XMLSchema-instance" xmlns:pc="http://schemas.microsoft.com/office/infopath/2007/PartnerControls">
-  <documentManagement>
-    <VSO_x0020_item_x0020_id xmlns="40262f94-9f35-4ac3-9a90-690165a166b7" xsi:nil="true"/>
-    <Assetid_x0020_ xmlns="40262f94-9f35-4ac3-9a90-690165a166b7" xsi:nil="true"/>
-    <Item_x0020_Details xmlns="40262f94-9f35-4ac3-9a90-690165a166b7" xsi:nil="true"/>
-    <Template_x0020_details xmlns="40262f94-9f35-4ac3-9a90-690165a166b7" xsi:nil="true"/>
-  </documentManagement>
-</p:properties>
+<file path=customXml/itemProps1.xml><?xml version="1.0" encoding="utf-8"?>
+<ds:datastoreItem xmlns:ds="http://schemas.openxmlformats.org/officeDocument/2006/customXml" ds:itemID="{9C73A5C2-F7B1-4844-B3EF-33B7D0853518}">
+  <ds:schemaRefs>
+    <ds:schemaRef ds:uri="http://schemas.microsoft.com/sharepoint/v3/contenttype/forms"/>
+  </ds:schemaRefs>
+</ds:datastoreItem>
 </file>
 
-<file path=customXml/item3.xml><?xml version="1.0" encoding="utf-8"?>
-<?mso-contentType ?>
-<FormTemplates xmlns="http://schemas.microsoft.com/sharepoint/v3/contenttype/forms">
-  <Display>DocumentLibraryForm</Display>
-  <Edit>DocumentLibraryForm</Edit>
-  <New>DocumentLibraryForm</New>
-</FormTemplates>
+<file path=customXml/itemProps2.xml><?xml version="1.0" encoding="utf-8"?>
+<ds:datastoreItem xmlns:ds="http://schemas.openxmlformats.org/officeDocument/2006/customXml" ds:itemID="{B10A99BC-CF1C-4A2A-90F1-837BE596B6DA}">
+  <ds:schemaRefs>
+    <ds:schemaRef ds:uri="http://schemas.microsoft.com/office/2006/metadata/properties"/>
+    <ds:schemaRef ds:uri="http://schemas.microsoft.com/office/infopath/2007/PartnerControls"/>
+    <ds:schemaRef ds:uri="40262f94-9f35-4ac3-9a90-690165a166b7"/>
+  </ds:schemaRefs>
+</ds:datastoreItem>
 </file>
 
-<file path=customXml/itemProps1.xml><?xml version="1.0" encoding="utf-8"?>
+<file path=customXml/itemProps3.xml><?xml version="1.0" encoding="utf-8"?>
 <ds:datastoreItem xmlns:ds="http://schemas.openxmlformats.org/officeDocument/2006/customXml" ds:itemID="{49AB8320-892F-4E54-AE4B-E22BD0EB0775}">
   <ds:schemaRefs>
     <ds:schemaRef ds:uri="http://schemas.microsoft.com/office/2006/metadata/contentType"/>
@@ -27885,22 +27904,4 @@
     <ds:schemaRef ds:uri="http://schemas.microsoft.com/internal/obd"/>
   </ds:schemaRefs>
 </ds:datastoreItem>
-</file>
-
-<file path=customXml/itemProps2.xml><?xml version="1.0" encoding="utf-8"?>
-<ds:datastoreItem xmlns:ds="http://schemas.openxmlformats.org/officeDocument/2006/customXml" ds:itemID="{B10A99BC-CF1C-4A2A-90F1-837BE596B6DA}">
-  <ds:schemaRefs>
-    <ds:schemaRef ds:uri="http://schemas.microsoft.com/office/2006/metadata/properties"/>
-    <ds:schemaRef ds:uri="http://schemas.microsoft.com/office/infopath/2007/PartnerControls"/>
-    <ds:schemaRef ds:uri="40262f94-9f35-4ac3-9a90-690165a166b7"/>
-  </ds:schemaRefs>
-</ds:datastoreItem>
-</file>
-
-<file path=customXml/itemProps3.xml><?xml version="1.0" encoding="utf-8"?>
-<ds:datastoreItem xmlns:ds="http://schemas.openxmlformats.org/officeDocument/2006/customXml" ds:itemID="{9C73A5C2-F7B1-4844-B3EF-33B7D0853518}">
-  <ds:schemaRefs>
-    <ds:schemaRef ds:uri="http://schemas.microsoft.com/sharepoint/v3/contenttype/forms"/>
-  </ds:schemaRefs>
-</ds:datastoreItem>
 </file>
</xml_diff>